<commit_message>
[rtd-ms-transaction-filter/develop] Updated README.md and RTD_Acquirer_Interface_V2 docx and pdf
</commit_message>
<xml_diff>
--- a/ops_resources/RTD_Acquirer_Interface_V2.docx
+++ b/ops_resources/RTD_Acquirer_Interface_V2.docx
@@ -21444,7 +21444,7 @@
                 <w:sz w:val="18"/>
                 <w:szCs w:val="18"/>
               </w:rPr>
-              <w:t>-</w:t>
+              <w:t>https://test.cstar.pagopa.it/</w:t>
             </w:r>
           </w:p>
         </w:tc>
@@ -21477,7 +21477,7 @@
                 <w:sz w:val="18"/>
                 <w:szCs w:val="18"/>
               </w:rPr>
-              <w:t>-</w:t>
+              <w:t>https://test.cstar.pagopa.it/</w:t>
             </w:r>
           </w:p>
         </w:tc>

</xml_diff>

<commit_message>
[rtd-ms-transaction-filter/develop] Updated RTD_Acquirer_Interface_V2 docx and pdf.
</commit_message>
<xml_diff>
--- a/ops_resources/RTD_Acquirer_Interface_V2.docx
+++ b/ops_resources/RTD_Acquirer_Interface_V2.docx
@@ -1071,7 +1071,6 @@
                 <w:rFonts w:ascii="Montserrat" w:eastAsia="Montserrat" w:hAnsi="Montserrat" w:cs="Montserrat"/>
                 <w:color w:val="434343"/>
               </w:rPr>
-              <w:lastRenderedPageBreak/>
               <w:t>Appendice 4 - Servizio per recupero del salt</w:t>
             </w:r>
           </w:p>
@@ -1182,6 +1181,7 @@
                 <w:rFonts w:ascii="Montserrat" w:eastAsia="Montserrat" w:hAnsi="Montserrat" w:cs="Montserrat"/>
                 <w:color w:val="434343"/>
               </w:rPr>
+              <w:lastRenderedPageBreak/>
               <w:t>Appendice 9 - Ambienti</w:t>
             </w:r>
           </w:p>
@@ -2253,7 +2253,7 @@
             <w:rPr>
               <w:noProof/>
             </w:rPr>
-            <w:t>11</w:t>
+            <w:t>10</w:t>
           </w:r>
           <w:r>
             <w:fldChar w:fldCharType="end"/>
@@ -2300,7 +2300,7 @@
             <w:rPr>
               <w:noProof/>
             </w:rPr>
-            <w:t>12</w:t>
+            <w:t>11</w:t>
           </w:r>
           <w:r>
             <w:fldChar w:fldCharType="end"/>
@@ -2347,7 +2347,7 @@
             <w:rPr>
               <w:noProof/>
             </w:rPr>
-            <w:t>17</w:t>
+            <w:t>15</w:t>
           </w:r>
           <w:r>
             <w:fldChar w:fldCharType="end"/>
@@ -2394,7 +2394,7 @@
             <w:rPr>
               <w:noProof/>
             </w:rPr>
-            <w:t>17</w:t>
+            <w:t>15</w:t>
           </w:r>
           <w:r>
             <w:fldChar w:fldCharType="end"/>
@@ -2441,7 +2441,7 @@
             <w:rPr>
               <w:noProof/>
             </w:rPr>
-            <w:t>18</w:t>
+            <w:t>16</w:t>
           </w:r>
           <w:r>
             <w:fldChar w:fldCharType="end"/>
@@ -2488,7 +2488,7 @@
             <w:rPr>
               <w:noProof/>
             </w:rPr>
-            <w:t>18</w:t>
+            <w:t>16</w:t>
           </w:r>
           <w:r>
             <w:fldChar w:fldCharType="end"/>
@@ -2529,6 +2529,147 @@
           </w:r>
           <w:r>
             <w:instrText xml:space="preserve"> PAGEREF _heading=h.qsh70q \h </w:instrText>
+          </w:r>
+          <w:r>
+            <w:fldChar w:fldCharType="separate"/>
+          </w:r>
+          <w:r>
+            <w:rPr>
+              <w:noProof/>
+            </w:rPr>
+            <w:t>18</w:t>
+          </w:r>
+          <w:r>
+            <w:fldChar w:fldCharType="end"/>
+          </w:r>
+        </w:p>
+        <w:p>
+          <w:pPr>
+            <w:tabs>
+              <w:tab w:val="right" w:pos="9025"/>
+            </w:tabs>
+            <w:spacing w:before="60" w:line="240" w:lineRule="auto"/>
+            <w:ind w:left="360"/>
+            <w:rPr>
+              <w:rFonts w:ascii="Montserrat" w:eastAsia="Montserrat" w:hAnsi="Montserrat" w:cs="Montserrat"/>
+              <w:color w:val="000000"/>
+            </w:rPr>
+          </w:pPr>
+          <w:hyperlink w:anchor="_heading=h.3as4poj">
+            <w:r>
+              <w:rPr>
+                <w:rFonts w:ascii="Montserrat" w:eastAsia="Montserrat" w:hAnsi="Montserrat" w:cs="Montserrat"/>
+                <w:color w:val="000000"/>
+              </w:rPr>
+              <w:t>Servizio Registrazione Acquirer su API Gateway</w:t>
+            </w:r>
+          </w:hyperlink>
+          <w:r>
+            <w:rPr>
+              <w:rFonts w:ascii="Montserrat" w:eastAsia="Montserrat" w:hAnsi="Montserrat" w:cs="Montserrat"/>
+              <w:color w:val="000000"/>
+            </w:rPr>
+            <w:tab/>
+          </w:r>
+          <w:r>
+            <w:fldChar w:fldCharType="begin"/>
+          </w:r>
+          <w:r>
+            <w:instrText xml:space="preserve"> PAGEREF _heading=h.3as4poj \h </w:instrText>
+          </w:r>
+          <w:r>
+            <w:fldChar w:fldCharType="separate"/>
+          </w:r>
+          <w:r>
+            <w:rPr>
+              <w:noProof/>
+            </w:rPr>
+            <w:t>18</w:t>
+          </w:r>
+          <w:r>
+            <w:fldChar w:fldCharType="end"/>
+          </w:r>
+        </w:p>
+        <w:p>
+          <w:pPr>
+            <w:tabs>
+              <w:tab w:val="right" w:pos="9025"/>
+            </w:tabs>
+            <w:spacing w:before="60" w:line="240" w:lineRule="auto"/>
+            <w:ind w:left="360"/>
+            <w:rPr>
+              <w:rFonts w:ascii="Montserrat" w:eastAsia="Montserrat" w:hAnsi="Montserrat" w:cs="Montserrat"/>
+              <w:color w:val="000000"/>
+            </w:rPr>
+          </w:pPr>
+          <w:hyperlink w:anchor="_heading=h.1pxezwc">
+            <w:r>
+              <w:rPr>
+                <w:rFonts w:ascii="Montserrat" w:eastAsia="Montserrat" w:hAnsi="Montserrat" w:cs="Montserrat"/>
+                <w:color w:val="000000"/>
+              </w:rPr>
+              <w:t>Show T&amp;C</w:t>
+            </w:r>
+          </w:hyperlink>
+          <w:r>
+            <w:rPr>
+              <w:rFonts w:ascii="Montserrat" w:eastAsia="Montserrat" w:hAnsi="Montserrat" w:cs="Montserrat"/>
+              <w:color w:val="000000"/>
+            </w:rPr>
+            <w:tab/>
+          </w:r>
+          <w:r>
+            <w:fldChar w:fldCharType="begin"/>
+          </w:r>
+          <w:r>
+            <w:instrText xml:space="preserve"> PAGEREF _heading=h.1pxezwc \h </w:instrText>
+          </w:r>
+          <w:r>
+            <w:fldChar w:fldCharType="separate"/>
+          </w:r>
+          <w:r>
+            <w:rPr>
+              <w:noProof/>
+            </w:rPr>
+            <w:t>18</w:t>
+          </w:r>
+          <w:r>
+            <w:fldChar w:fldCharType="end"/>
+          </w:r>
+        </w:p>
+        <w:p>
+          <w:pPr>
+            <w:tabs>
+              <w:tab w:val="right" w:pos="9025"/>
+            </w:tabs>
+            <w:spacing w:before="60" w:line="240" w:lineRule="auto"/>
+            <w:ind w:left="360"/>
+            <w:rPr>
+              <w:rFonts w:ascii="Montserrat" w:eastAsia="Montserrat" w:hAnsi="Montserrat" w:cs="Montserrat"/>
+              <w:color w:val="000000"/>
+            </w:rPr>
+          </w:pPr>
+          <w:hyperlink w:anchor="_heading=h.2p2csry">
+            <w:r>
+              <w:rPr>
+                <w:rFonts w:ascii="Montserrat" w:eastAsia="Montserrat" w:hAnsi="Montserrat" w:cs="Montserrat"/>
+                <w:color w:val="000000"/>
+              </w:rPr>
+              <w:t>Recupero Lista Provider di fatturazione</w:t>
+            </w:r>
+          </w:hyperlink>
+          <w:r>
+            <w:rPr>
+              <w:rFonts w:ascii="Montserrat" w:eastAsia="Montserrat" w:hAnsi="Montserrat" w:cs="Montserrat"/>
+              <w:color w:val="000000"/>
+            </w:rPr>
+            <w:tab/>
+          </w:r>
+          <w:r>
+            <w:fldChar w:fldCharType="begin"/>
+          </w:r>
+          <w:r>
+            <w:instrText xml:space="preserve"> PAGEREF _heading=h.2p2csry \h </w:instrText>
           </w:r>
           <w:r>
             <w:fldChar w:fldCharType="separate"/>
@@ -2555,147 +2696,6 @@
               <w:color w:val="000000"/>
             </w:rPr>
           </w:pPr>
-          <w:hyperlink w:anchor="_heading=h.3as4poj">
-            <w:r>
-              <w:rPr>
-                <w:rFonts w:ascii="Montserrat" w:eastAsia="Montserrat" w:hAnsi="Montserrat" w:cs="Montserrat"/>
-                <w:color w:val="000000"/>
-              </w:rPr>
-              <w:t>Servizio Registrazione Acquirer su API Gateway</w:t>
-            </w:r>
-          </w:hyperlink>
-          <w:r>
-            <w:rPr>
-              <w:rFonts w:ascii="Montserrat" w:eastAsia="Montserrat" w:hAnsi="Montserrat" w:cs="Montserrat"/>
-              <w:color w:val="000000"/>
-            </w:rPr>
-            <w:tab/>
-          </w:r>
-          <w:r>
-            <w:fldChar w:fldCharType="begin"/>
-          </w:r>
-          <w:r>
-            <w:instrText xml:space="preserve"> PAGEREF _heading=h.3as4poj \h </w:instrText>
-          </w:r>
-          <w:r>
-            <w:fldChar w:fldCharType="separate"/>
-          </w:r>
-          <w:r>
-            <w:rPr>
-              <w:noProof/>
-            </w:rPr>
-            <w:t>20</w:t>
-          </w:r>
-          <w:r>
-            <w:fldChar w:fldCharType="end"/>
-          </w:r>
-        </w:p>
-        <w:p>
-          <w:pPr>
-            <w:tabs>
-              <w:tab w:val="right" w:pos="9025"/>
-            </w:tabs>
-            <w:spacing w:before="60" w:line="240" w:lineRule="auto"/>
-            <w:ind w:left="360"/>
-            <w:rPr>
-              <w:rFonts w:ascii="Montserrat" w:eastAsia="Montserrat" w:hAnsi="Montserrat" w:cs="Montserrat"/>
-              <w:color w:val="000000"/>
-            </w:rPr>
-          </w:pPr>
-          <w:hyperlink w:anchor="_heading=h.1pxezwc">
-            <w:r>
-              <w:rPr>
-                <w:rFonts w:ascii="Montserrat" w:eastAsia="Montserrat" w:hAnsi="Montserrat" w:cs="Montserrat"/>
-                <w:color w:val="000000"/>
-              </w:rPr>
-              <w:t>Show T&amp;C</w:t>
-            </w:r>
-          </w:hyperlink>
-          <w:r>
-            <w:rPr>
-              <w:rFonts w:ascii="Montserrat" w:eastAsia="Montserrat" w:hAnsi="Montserrat" w:cs="Montserrat"/>
-              <w:color w:val="000000"/>
-            </w:rPr>
-            <w:tab/>
-          </w:r>
-          <w:r>
-            <w:fldChar w:fldCharType="begin"/>
-          </w:r>
-          <w:r>
-            <w:instrText xml:space="preserve"> PAGEREF _heading=h.1pxezwc \h </w:instrText>
-          </w:r>
-          <w:r>
-            <w:fldChar w:fldCharType="separate"/>
-          </w:r>
-          <w:r>
-            <w:rPr>
-              <w:noProof/>
-            </w:rPr>
-            <w:t>21</w:t>
-          </w:r>
-          <w:r>
-            <w:fldChar w:fldCharType="end"/>
-          </w:r>
-        </w:p>
-        <w:p>
-          <w:pPr>
-            <w:tabs>
-              <w:tab w:val="right" w:pos="9025"/>
-            </w:tabs>
-            <w:spacing w:before="60" w:line="240" w:lineRule="auto"/>
-            <w:ind w:left="360"/>
-            <w:rPr>
-              <w:rFonts w:ascii="Montserrat" w:eastAsia="Montserrat" w:hAnsi="Montserrat" w:cs="Montserrat"/>
-              <w:color w:val="000000"/>
-            </w:rPr>
-          </w:pPr>
-          <w:hyperlink w:anchor="_heading=h.2p2csry">
-            <w:r>
-              <w:rPr>
-                <w:rFonts w:ascii="Montserrat" w:eastAsia="Montserrat" w:hAnsi="Montserrat" w:cs="Montserrat"/>
-                <w:color w:val="000000"/>
-              </w:rPr>
-              <w:t>Recupero Lista Provider di fatturazione</w:t>
-            </w:r>
-          </w:hyperlink>
-          <w:r>
-            <w:rPr>
-              <w:rFonts w:ascii="Montserrat" w:eastAsia="Montserrat" w:hAnsi="Montserrat" w:cs="Montserrat"/>
-              <w:color w:val="000000"/>
-            </w:rPr>
-            <w:tab/>
-          </w:r>
-          <w:r>
-            <w:fldChar w:fldCharType="begin"/>
-          </w:r>
-          <w:r>
-            <w:instrText xml:space="preserve"> PAGEREF _heading=h.2p2csry \h </w:instrText>
-          </w:r>
-          <w:r>
-            <w:fldChar w:fldCharType="separate"/>
-          </w:r>
-          <w:r>
-            <w:rPr>
-              <w:noProof/>
-            </w:rPr>
-            <w:t>22</w:t>
-          </w:r>
-          <w:r>
-            <w:fldChar w:fldCharType="end"/>
-          </w:r>
-        </w:p>
-        <w:p>
-          <w:pPr>
-            <w:tabs>
-              <w:tab w:val="right" w:pos="9025"/>
-            </w:tabs>
-            <w:spacing w:before="60" w:line="240" w:lineRule="auto"/>
-            <w:ind w:left="360"/>
-            <w:rPr>
-              <w:rFonts w:ascii="Montserrat" w:eastAsia="Montserrat" w:hAnsi="Montserrat" w:cs="Montserrat"/>
-              <w:color w:val="000000"/>
-            </w:rPr>
-          </w:pPr>
           <w:hyperlink w:anchor="_heading=h.3o7alnk">
             <w:r>
               <w:rPr>
@@ -2725,7 +2725,7 @@
             <w:rPr>
               <w:noProof/>
             </w:rPr>
-            <w:t>23</w:t>
+            <w:t>21</w:t>
           </w:r>
           <w:r>
             <w:fldChar w:fldCharType="end"/>
@@ -2766,6 +2766,104 @@
           </w:r>
           <w:r>
             <w:instrText xml:space="preserve"> PAGEREF _heading=h.ihv636 \h </w:instrText>
+          </w:r>
+          <w:r>
+            <w:fldChar w:fldCharType="separate"/>
+          </w:r>
+          <w:r>
+            <w:rPr>
+              <w:noProof/>
+            </w:rPr>
+            <w:t>24</w:t>
+          </w:r>
+          <w:r>
+            <w:fldChar w:fldCharType="end"/>
+          </w:r>
+        </w:p>
+        <w:p>
+          <w:pPr>
+            <w:tabs>
+              <w:tab w:val="right" w:pos="9025"/>
+            </w:tabs>
+            <w:spacing w:before="200" w:line="240" w:lineRule="auto"/>
+            <w:rPr>
+              <w:rFonts w:ascii="Montserrat" w:eastAsia="Montserrat" w:hAnsi="Montserrat" w:cs="Montserrat"/>
+              <w:b/>
+              <w:color w:val="000000"/>
+            </w:rPr>
+          </w:pPr>
+          <w:hyperlink w:anchor="_heading=h.ettr0wxjfvxs">
+            <w:r>
+              <w:rPr>
+                <w:rFonts w:ascii="Montserrat" w:eastAsia="Montserrat" w:hAnsi="Montserrat" w:cs="Montserrat"/>
+                <w:b/>
+                <w:color w:val="000000"/>
+              </w:rPr>
+              <w:t>Appendice 2 - Modalità di file transfer</w:t>
+            </w:r>
+          </w:hyperlink>
+          <w:r>
+            <w:rPr>
+              <w:rFonts w:ascii="Montserrat" w:eastAsia="Montserrat" w:hAnsi="Montserrat" w:cs="Montserrat"/>
+              <w:b/>
+              <w:color w:val="000000"/>
+            </w:rPr>
+            <w:tab/>
+          </w:r>
+          <w:r>
+            <w:fldChar w:fldCharType="begin"/>
+          </w:r>
+          <w:r>
+            <w:instrText xml:space="preserve"> PAGEREF _heading=h.ettr0wxjfvxs \h </w:instrText>
+          </w:r>
+          <w:r>
+            <w:fldChar w:fldCharType="separate"/>
+          </w:r>
+          <w:r>
+            <w:rPr>
+              <w:noProof/>
+            </w:rPr>
+            <w:t>25</w:t>
+          </w:r>
+          <w:r>
+            <w:fldChar w:fldCharType="end"/>
+          </w:r>
+        </w:p>
+        <w:p>
+          <w:pPr>
+            <w:tabs>
+              <w:tab w:val="right" w:pos="9025"/>
+            </w:tabs>
+            <w:spacing w:before="200" w:line="240" w:lineRule="auto"/>
+            <w:rPr>
+              <w:rFonts w:ascii="Montserrat" w:eastAsia="Montserrat" w:hAnsi="Montserrat" w:cs="Montserrat"/>
+              <w:b/>
+              <w:color w:val="000000"/>
+            </w:rPr>
+          </w:pPr>
+          <w:hyperlink w:anchor="_heading=h.1hmsyys">
+            <w:r>
+              <w:rPr>
+                <w:rFonts w:ascii="Montserrat" w:eastAsia="Montserrat" w:hAnsi="Montserrat" w:cs="Montserrat"/>
+                <w:b/>
+                <w:color w:val="000000"/>
+              </w:rPr>
+              <w:t>Appendice 3 - Manuale accesso sFTP SIA</w:t>
+            </w:r>
+          </w:hyperlink>
+          <w:r>
+            <w:rPr>
+              <w:rFonts w:ascii="Montserrat" w:eastAsia="Montserrat" w:hAnsi="Montserrat" w:cs="Montserrat"/>
+              <w:b/>
+              <w:color w:val="000000"/>
+            </w:rPr>
+            <w:tab/>
+          </w:r>
+          <w:r>
+            <w:fldChar w:fldCharType="begin"/>
+          </w:r>
+          <w:r>
+            <w:instrText xml:space="preserve"> PAGEREF _heading=h.1hmsyys \h </w:instrText>
           </w:r>
           <w:r>
             <w:fldChar w:fldCharType="separate"/>
@@ -2792,14 +2890,14 @@
               <w:color w:val="000000"/>
             </w:rPr>
           </w:pPr>
-          <w:hyperlink w:anchor="_heading=h.ettr0wxjfvxs">
+          <w:hyperlink w:anchor="_heading=h.41mghml">
             <w:r>
               <w:rPr>
                 <w:rFonts w:ascii="Montserrat" w:eastAsia="Montserrat" w:hAnsi="Montserrat" w:cs="Montserrat"/>
                 <w:b/>
                 <w:color w:val="000000"/>
               </w:rPr>
-              <w:t>Appendice 2 - Modalità di file transfer</w:t>
+              <w:t>Appendice 4 - Servizio per recupero del salt</w:t>
             </w:r>
           </w:hyperlink>
           <w:r>
@@ -2814,7 +2912,7 @@
             <w:fldChar w:fldCharType="begin"/>
           </w:r>
           <w:r>
-            <w:instrText xml:space="preserve"> PAGEREF _heading=h.ettr0wxjfvxs \h </w:instrText>
+            <w:instrText xml:space="preserve"> PAGEREF _heading=h.41mghml \h </w:instrText>
           </w:r>
           <w:r>
             <w:fldChar w:fldCharType="separate"/>
@@ -2841,14 +2939,14 @@
               <w:color w:val="000000"/>
             </w:rPr>
           </w:pPr>
-          <w:hyperlink w:anchor="_heading=h.1hmsyys">
+          <w:hyperlink w:anchor="_heading=h.vx1227">
             <w:r>
               <w:rPr>
                 <w:rFonts w:ascii="Montserrat" w:eastAsia="Montserrat" w:hAnsi="Montserrat" w:cs="Montserrat"/>
                 <w:b/>
                 <w:color w:val="000000"/>
               </w:rPr>
-              <w:t>Appendice 3 - Manuale accesso sFTP SIA</w:t>
+              <w:t>Appendice 5 - Servizio per il download degli HPAN registrati a CentroStella</w:t>
             </w:r>
           </w:hyperlink>
           <w:r>
@@ -2863,56 +2961,7 @@
             <w:fldChar w:fldCharType="begin"/>
           </w:r>
           <w:r>
-            <w:instrText xml:space="preserve"> PAGEREF _heading=h.1hmsyys \h </w:instrText>
-          </w:r>
-          <w:r>
-            <w:fldChar w:fldCharType="separate"/>
-          </w:r>
-          <w:r>
-            <w:rPr>
-              <w:noProof/>
-            </w:rPr>
-            <w:t>28</w:t>
-          </w:r>
-          <w:r>
-            <w:fldChar w:fldCharType="end"/>
-          </w:r>
-        </w:p>
-        <w:p>
-          <w:pPr>
-            <w:tabs>
-              <w:tab w:val="right" w:pos="9025"/>
-            </w:tabs>
-            <w:spacing w:before="200" w:line="240" w:lineRule="auto"/>
-            <w:rPr>
-              <w:rFonts w:ascii="Montserrat" w:eastAsia="Montserrat" w:hAnsi="Montserrat" w:cs="Montserrat"/>
-              <w:b/>
-              <w:color w:val="000000"/>
-            </w:rPr>
-          </w:pPr>
-          <w:hyperlink w:anchor="_heading=h.41mghml">
-            <w:r>
-              <w:rPr>
-                <w:rFonts w:ascii="Montserrat" w:eastAsia="Montserrat" w:hAnsi="Montserrat" w:cs="Montserrat"/>
-                <w:b/>
-                <w:color w:val="000000"/>
-              </w:rPr>
-              <w:t>Appendice 4 - Servizio per recupero del salt</w:t>
-            </w:r>
-          </w:hyperlink>
-          <w:r>
-            <w:rPr>
-              <w:rFonts w:ascii="Montserrat" w:eastAsia="Montserrat" w:hAnsi="Montserrat" w:cs="Montserrat"/>
-              <w:b/>
-              <w:color w:val="000000"/>
-            </w:rPr>
-            <w:tab/>
-          </w:r>
-          <w:r>
-            <w:fldChar w:fldCharType="begin"/>
-          </w:r>
-          <w:r>
-            <w:instrText xml:space="preserve"> PAGEREF _heading=h.41mghml \h </w:instrText>
+            <w:instrText xml:space="preserve"> PAGEREF _heading=h.vx1227 \h </w:instrText>
           </w:r>
           <w:r>
             <w:fldChar w:fldCharType="separate"/>
@@ -2939,14 +2988,14 @@
               <w:color w:val="000000"/>
             </w:rPr>
           </w:pPr>
-          <w:hyperlink w:anchor="_heading=h.vx1227">
+          <w:hyperlink w:anchor="_heading=h.1v1yuxt">
             <w:r>
               <w:rPr>
                 <w:rFonts w:ascii="Montserrat" w:eastAsia="Montserrat" w:hAnsi="Montserrat" w:cs="Montserrat"/>
                 <w:b/>
                 <w:color w:val="000000"/>
               </w:rPr>
-              <w:t>Appendice 5 - Servizio per il download degli HPAN registrati a CentroStella</w:t>
+              <w:t>Appendice 6 - Documentazione</w:t>
             </w:r>
           </w:hyperlink>
           <w:r>
@@ -2961,7 +3010,7 @@
             <w:fldChar w:fldCharType="begin"/>
           </w:r>
           <w:r>
-            <w:instrText xml:space="preserve"> PAGEREF _heading=h.vx1227 \h </w:instrText>
+            <w:instrText xml:space="preserve"> PAGEREF _heading=h.1v1yuxt \h </w:instrText>
           </w:r>
           <w:r>
             <w:fldChar w:fldCharType="separate"/>
@@ -2988,55 +3037,6 @@
               <w:color w:val="000000"/>
             </w:rPr>
           </w:pPr>
-          <w:hyperlink w:anchor="_heading=h.1v1yuxt">
-            <w:r>
-              <w:rPr>
-                <w:rFonts w:ascii="Montserrat" w:eastAsia="Montserrat" w:hAnsi="Montserrat" w:cs="Montserrat"/>
-                <w:b/>
-                <w:color w:val="000000"/>
-              </w:rPr>
-              <w:t>Appendice 6 - Documentazione</w:t>
-            </w:r>
-          </w:hyperlink>
-          <w:r>
-            <w:rPr>
-              <w:rFonts w:ascii="Montserrat" w:eastAsia="Montserrat" w:hAnsi="Montserrat" w:cs="Montserrat"/>
-              <w:b/>
-              <w:color w:val="000000"/>
-            </w:rPr>
-            <w:tab/>
-          </w:r>
-          <w:r>
-            <w:fldChar w:fldCharType="begin"/>
-          </w:r>
-          <w:r>
-            <w:instrText xml:space="preserve"> PAGEREF _heading=h.1v1yuxt \h </w:instrText>
-          </w:r>
-          <w:r>
-            <w:fldChar w:fldCharType="separate"/>
-          </w:r>
-          <w:r>
-            <w:rPr>
-              <w:noProof/>
-            </w:rPr>
-            <w:t>33</w:t>
-          </w:r>
-          <w:r>
-            <w:fldChar w:fldCharType="end"/>
-          </w:r>
-        </w:p>
-        <w:p>
-          <w:pPr>
-            <w:tabs>
-              <w:tab w:val="right" w:pos="9025"/>
-            </w:tabs>
-            <w:spacing w:before="200" w:line="240" w:lineRule="auto"/>
-            <w:rPr>
-              <w:rFonts w:ascii="Montserrat" w:eastAsia="Montserrat" w:hAnsi="Montserrat" w:cs="Montserrat"/>
-              <w:b/>
-              <w:color w:val="000000"/>
-            </w:rPr>
-          </w:pPr>
           <w:hyperlink w:anchor="_heading=h.2u6wntf">
             <w:r>
               <w:rPr>
@@ -3068,7 +3068,7 @@
             <w:rPr>
               <w:noProof/>
             </w:rPr>
-            <w:t>34</w:t>
+            <w:t>32</w:t>
           </w:r>
           <w:r>
             <w:fldChar w:fldCharType="end"/>
@@ -3117,7 +3117,7 @@
             <w:rPr>
               <w:noProof/>
             </w:rPr>
-            <w:t>36</w:t>
+            <w:t>34</w:t>
           </w:r>
           <w:r>
             <w:fldChar w:fldCharType="end"/>
@@ -3166,7 +3166,7 @@
             <w:rPr>
               <w:noProof/>
             </w:rPr>
-            <w:t>40</w:t>
+            <w:t>38</w:t>
           </w:r>
           <w:r>
             <w:fldChar w:fldCharType="end"/>
@@ -3486,7 +3486,6 @@
           <w:rFonts w:ascii="Montserrat" w:eastAsia="Montserrat" w:hAnsi="Montserrat" w:cs="Montserrat"/>
           <w:color w:val="434343"/>
         </w:rPr>
-        <w:lastRenderedPageBreak/>
         <w:t>La piattaforma PagoPa CentroStella deve gestire informazioni che devono rispettare tutti i requisiti del GDPR; in particolare non deve essere consentito in nessun modo di risalire alla singola transazione e di recuperare i dati personali dei pagatori e/o del pagamento.</w:t>
       </w:r>
     </w:p>
@@ -3575,6 +3574,7 @@
                 <w:b/>
                 <w:color w:val="434343"/>
               </w:rPr>
+              <w:lastRenderedPageBreak/>
               <w:t>REGISTRO TRANSAZIONI DIGITALI (RTD)</w:t>
             </w:r>
           </w:p>
@@ -4296,7 +4296,6 @@
         <w:rPr>
           <w:rFonts w:ascii="Montserrat" w:eastAsia="Montserrat" w:hAnsi="Montserrat" w:cs="Montserrat"/>
         </w:rPr>
-        <w:lastRenderedPageBreak/>
         <w:t>La Piattaforma CentroStella genera un flusso contenente gli HPAN enrollati al servizio CentroStella.</w:t>
       </w:r>
     </w:p>
@@ -4330,6 +4329,7 @@
         <w:rPr>
           <w:rFonts w:ascii="Montserrat" w:eastAsia="Montserrat" w:hAnsi="Montserrat" w:cs="Montserrat"/>
         </w:rPr>
+        <w:lastRenderedPageBreak/>
         <w:t>Il deposito del file è il trigger che fa partire il processo di elaborazione del batch.</w:t>
       </w:r>
     </w:p>
@@ -4532,7 +4532,6 @@
         <w:rPr>
           <w:rFonts w:ascii="Montserrat" w:eastAsia="Montserrat" w:hAnsi="Montserrat" w:cs="Montserrat"/>
         </w:rPr>
-        <w:lastRenderedPageBreak/>
         <w:t>Si precisa inoltre che il Batch deposita il file in output all’interno della directory /Inbox/.</w:t>
       </w:r>
     </w:p>
@@ -4662,6 +4661,7 @@
         <w:rPr>
           <w:rFonts w:ascii="Montserrat" w:eastAsia="Montserrat" w:hAnsi="Montserrat" w:cs="Montserrat"/>
         </w:rPr>
+        <w:lastRenderedPageBreak/>
         <w:t xml:space="preserve">Per maggiori dettagli si veda il paragrafo “Servizio batch per controllo HPAN” </w:t>
       </w:r>
     </w:p>
@@ -4801,7 +4801,6 @@
         <w:rPr>
           <w:rFonts w:ascii="Montserrat" w:eastAsia="Montserrat" w:hAnsi="Montserrat" w:cs="Montserrat"/>
         </w:rPr>
-        <w:lastRenderedPageBreak/>
         <w:t>Il dato carta verrà salvato con una</w:t>
       </w:r>
       <w:r>
@@ -5137,6 +5136,7 @@
                 <w:rFonts w:ascii="Montserrat" w:eastAsia="Montserrat" w:hAnsi="Montserrat" w:cs="Montserrat"/>
                 <w:b/>
               </w:rPr>
+              <w:lastRenderedPageBreak/>
               <w:t>campo</w:t>
             </w:r>
           </w:p>
@@ -5683,7 +5683,6 @@
           <w:rFonts w:ascii="Montserrat" w:eastAsia="Montserrat" w:hAnsi="Montserrat" w:cs="Montserrat"/>
           <w:color w:val="434343"/>
         </w:rPr>
-        <w:lastRenderedPageBreak/>
         <w:t>Il file è in formato .csv, con separatori “;”</w:t>
       </w:r>
     </w:p>
@@ -6491,6 +6490,7 @@
                 <w:sz w:val="22"/>
                 <w:szCs w:val="22"/>
               </w:rPr>
+              <w:lastRenderedPageBreak/>
               <w:t>02 - Mastercard</w:t>
             </w:r>
           </w:p>
@@ -6661,7 +6661,6 @@
                 <w:sz w:val="22"/>
                 <w:szCs w:val="22"/>
               </w:rPr>
-              <w:lastRenderedPageBreak/>
               <w:t>10 - circuito privativo (onus, owen)</w:t>
             </w:r>
           </w:p>
@@ -7876,16 +7875,7 @@
                 <w:sz w:val="22"/>
                 <w:szCs w:val="22"/>
               </w:rPr>
-              <w:t xml:space="preserve">Nel circuito Pagobancomat </w:t>
-            </w:r>
-            <w:r>
-              <w:rPr>
-                <w:rFonts w:ascii="Montserrat" w:eastAsia="Montserrat" w:hAnsi="Montserrat" w:cs="Montserrat"/>
-                <w:sz w:val="22"/>
-                <w:szCs w:val="22"/>
-              </w:rPr>
-              <w:lastRenderedPageBreak/>
-              <w:t xml:space="preserve">corrisponde al campo </w:t>
+              <w:t xml:space="preserve">Nel circuito Pagobancomat corrisponde al campo </w:t>
             </w:r>
             <w:r>
               <w:rPr>
@@ -7980,7 +7970,6 @@
                 <w:sz w:val="22"/>
                 <w:szCs w:val="22"/>
               </w:rPr>
-              <w:lastRenderedPageBreak/>
               <w:t>merchant_id</w:t>
             </w:r>
           </w:p>
@@ -8053,7 +8042,16 @@
                 <w:sz w:val="22"/>
                 <w:szCs w:val="22"/>
               </w:rPr>
-              <w:t>Identificativo univoco del negozio fisico presso l’Acquirer (noto anche all’Esercente ed utilizzato dallo stesso per  registrarsi alla piattaforma di Fatturazione Automatica).</w:t>
+              <w:t xml:space="preserve">Identificativo univoco del negozio fisico presso l’Acquirer (noto </w:t>
+            </w:r>
+            <w:r>
+              <w:rPr>
+                <w:rFonts w:ascii="Montserrat" w:eastAsia="Montserrat" w:hAnsi="Montserrat" w:cs="Montserrat"/>
+                <w:sz w:val="22"/>
+                <w:szCs w:val="22"/>
+              </w:rPr>
+              <w:lastRenderedPageBreak/>
+              <w:t>anche all’Esercente ed utilizzato dallo stesso per  registrarsi alla piattaforma di Fatturazione Automatica).</w:t>
             </w:r>
           </w:p>
           <w:p>
@@ -8115,6 +8113,7 @@
                 <w:sz w:val="22"/>
                 <w:szCs w:val="22"/>
               </w:rPr>
+              <w:lastRenderedPageBreak/>
               <w:t>terminal_id</w:t>
             </w:r>
           </w:p>
@@ -8296,7 +8295,6 @@
                 <w:sz w:val="22"/>
                 <w:szCs w:val="22"/>
               </w:rPr>
-              <w:lastRenderedPageBreak/>
               <w:t>bank_identification_number (BIN)</w:t>
             </w:r>
           </w:p>
@@ -8628,6 +8626,7 @@
         <w:rPr>
           <w:rFonts w:ascii="Montserrat" w:eastAsia="Montserrat" w:hAnsi="Montserrat" w:cs="Montserrat"/>
         </w:rPr>
+        <w:lastRenderedPageBreak/>
         <w:t>In questo modo l’artefatto è completamente autonomo ed utilizzabile su un qualsiasi dispositivo che disponga di una JVM.</w:t>
       </w:r>
     </w:p>
@@ -8729,7 +8728,6 @@
           <w:rFonts w:ascii="Montserrat" w:eastAsia="Montserrat" w:hAnsi="Montserrat" w:cs="Montserrat"/>
           <w:color w:val="000000"/>
         </w:rPr>
-        <w:lastRenderedPageBreak/>
         <w:t>Requisiti Minimi</w:t>
       </w:r>
     </w:p>
@@ -9008,6 +9006,7 @@
         <w:rPr>
           <w:rFonts w:ascii="Montserrat" w:eastAsia="Montserrat" w:hAnsi="Montserrat" w:cs="Montserrat"/>
         </w:rPr>
+        <w:lastRenderedPageBreak/>
         <w:t>Se diversamente configurata, il comportamento sarà quello di procedere all’archiviazione dei file processati nel flusso, sia per il file contenente la lista dei PAN, che per quello delle transazioni, per l’eventuale gestione a margine degli stessi.</w:t>
       </w:r>
     </w:p>
@@ -9058,7 +9057,6 @@
         <w:rPr>
           <w:rFonts w:ascii="Montserrat" w:eastAsia="Montserrat" w:hAnsi="Montserrat" w:cs="Montserrat"/>
         </w:rPr>
-        <w:lastRenderedPageBreak/>
         <w:t>Sel file sarà processato senza superare il valore di soglia configurato, verrà riportato un successo condizionato alla presenza di alcuni errori, che potranno eventualmente essere gestiti a margine.</w:t>
       </w:r>
     </w:p>
@@ -9410,7 +9408,6 @@
           <w:szCs w:val="28"/>
           <w:lang w:val="en-US"/>
         </w:rPr>
-        <w:lastRenderedPageBreak/>
         <w:t>Show T&amp;C</w:t>
       </w:r>
     </w:p>
@@ -9504,6 +9501,7 @@
           <w:color w:val="434343"/>
           <w:lang w:val="en-US"/>
         </w:rPr>
+        <w:lastRenderedPageBreak/>
         <w:t>Nessun parametro previsto</w:t>
       </w:r>
     </w:p>
@@ -10334,7 +10332,6 @@
                 <w:sz w:val="16"/>
                 <w:szCs w:val="16"/>
               </w:rPr>
-              <w:lastRenderedPageBreak/>
               <w:t>HTTP Response Code</w:t>
             </w:r>
           </w:p>
@@ -10628,6 +10625,7 @@
           <w:sz w:val="28"/>
           <w:szCs w:val="28"/>
         </w:rPr>
+        <w:lastRenderedPageBreak/>
         <w:t>Recupero Lista Provider di fatturazione</w:t>
       </w:r>
     </w:p>
@@ -11281,7 +11279,6 @@
           <w:b/>
           <w:color w:val="434343"/>
         </w:rPr>
-        <w:lastRenderedPageBreak/>
         <w:t>Response Header</w:t>
       </w:r>
     </w:p>
@@ -11904,6 +11901,7 @@
                 <w:sz w:val="16"/>
                 <w:szCs w:val="16"/>
               </w:rPr>
+              <w:lastRenderedPageBreak/>
               <w:t>providerDesc</w:t>
             </w:r>
           </w:p>
@@ -11925,6 +11923,7 @@
           <w:b/>
           <w:color w:val="434343"/>
         </w:rPr>
+        <w:lastRenderedPageBreak/>
         <w:t>HTTP Error Codes</w:t>
       </w:r>
     </w:p>
@@ -12611,7 +12610,6 @@
           <w:b/>
           <w:color w:val="434343"/>
         </w:rPr>
-        <w:lastRenderedPageBreak/>
         <w:t>Query Parameters</w:t>
       </w:r>
     </w:p>
@@ -12931,6 +12929,7 @@
                 <w:sz w:val="16"/>
                 <w:szCs w:val="16"/>
               </w:rPr>
+              <w:lastRenderedPageBreak/>
               <w:t>Authorization</w:t>
             </w:r>
           </w:p>
@@ -13930,7 +13929,6 @@
                 <w:sz w:val="16"/>
                 <w:szCs w:val="16"/>
               </w:rPr>
-              <w:lastRenderedPageBreak/>
               <w:t>Campo</w:t>
             </w:r>
           </w:p>
@@ -14473,6 +14471,7 @@
           <w:b/>
           <w:color w:val="434343"/>
         </w:rPr>
+        <w:lastRenderedPageBreak/>
         <w:t>HTTP Error Codes</w:t>
       </w:r>
     </w:p>
@@ -16954,6 +16953,7 @@
         <w:rPr>
           <w:rFonts w:ascii="Montserrat" w:eastAsia="Montserrat" w:hAnsi="Montserrat" w:cs="Montserrat"/>
         </w:rPr>
+        <w:lastRenderedPageBreak/>
         <w:t>Appendice 3 - Manuale accesso sFTP SIA</w:t>
       </w:r>
     </w:p>
@@ -17658,25 +17658,25 @@
           <w:rFonts w:ascii="Montserrat" w:eastAsia="Montserrat" w:hAnsi="Montserrat" w:cs="Montserrat"/>
           <w:color w:val="434343"/>
         </w:rPr>
+        <w:t>Nessun parametro previsto</w:t>
+      </w:r>
+    </w:p>
+    <w:p>
+      <w:pPr>
+        <w:spacing w:before="360" w:after="80" w:line="271" w:lineRule="auto"/>
+        <w:rPr>
+          <w:rFonts w:ascii="Montserrat" w:eastAsia="Montserrat" w:hAnsi="Montserrat" w:cs="Montserrat"/>
+          <w:b/>
+          <w:color w:val="434343"/>
+        </w:rPr>
+      </w:pPr>
+      <w:r>
+        <w:rPr>
+          <w:rFonts w:ascii="Montserrat" w:eastAsia="Montserrat" w:hAnsi="Montserrat" w:cs="Montserrat"/>
+          <w:b/>
+          <w:color w:val="434343"/>
+        </w:rPr>
         <w:lastRenderedPageBreak/>
-        <w:t>Nessun parametro previsto</w:t>
-      </w:r>
-    </w:p>
-    <w:p>
-      <w:pPr>
-        <w:spacing w:before="360" w:after="80" w:line="271" w:lineRule="auto"/>
-        <w:rPr>
-          <w:rFonts w:ascii="Montserrat" w:eastAsia="Montserrat" w:hAnsi="Montserrat" w:cs="Montserrat"/>
-          <w:b/>
-          <w:color w:val="434343"/>
-        </w:rPr>
-      </w:pPr>
-      <w:r>
-        <w:rPr>
-          <w:rFonts w:ascii="Montserrat" w:eastAsia="Montserrat" w:hAnsi="Montserrat" w:cs="Montserrat"/>
-          <w:b/>
-          <w:color w:val="434343"/>
-        </w:rPr>
         <w:t>Response Body</w:t>
       </w:r>
     </w:p>
@@ -18651,27 +18651,27 @@
           <w:color w:val="434343"/>
           <w:lang w:val="en-US"/>
         </w:rPr>
+        <w:t>HTTP Response Code 302 (FOUND).</w:t>
+      </w:r>
+    </w:p>
+    <w:p>
+      <w:pPr>
+        <w:spacing w:before="360" w:after="80" w:line="271" w:lineRule="auto"/>
+        <w:rPr>
+          <w:rFonts w:ascii="Montserrat" w:eastAsia="Montserrat" w:hAnsi="Montserrat" w:cs="Montserrat"/>
+          <w:b/>
+          <w:color w:val="434343"/>
+          <w:lang w:val="en-US"/>
+        </w:rPr>
+      </w:pPr>
+      <w:r>
+        <w:rPr>
+          <w:rFonts w:ascii="Montserrat" w:eastAsia="Montserrat" w:hAnsi="Montserrat" w:cs="Montserrat"/>
+          <w:b/>
+          <w:color w:val="434343"/>
+          <w:lang w:val="en-US"/>
+        </w:rPr>
         <w:lastRenderedPageBreak/>
-        <w:t>HTTP Response Code 302 (FOUND).</w:t>
-      </w:r>
-    </w:p>
-    <w:p>
-      <w:pPr>
-        <w:spacing w:before="360" w:after="80" w:line="271" w:lineRule="auto"/>
-        <w:rPr>
-          <w:rFonts w:ascii="Montserrat" w:eastAsia="Montserrat" w:hAnsi="Montserrat" w:cs="Montserrat"/>
-          <w:b/>
-          <w:color w:val="434343"/>
-          <w:lang w:val="en-US"/>
-        </w:rPr>
-      </w:pPr>
-      <w:r>
-        <w:rPr>
-          <w:rFonts w:ascii="Montserrat" w:eastAsia="Montserrat" w:hAnsi="Montserrat" w:cs="Montserrat"/>
-          <w:b/>
-          <w:color w:val="434343"/>
-          <w:lang w:val="en-US"/>
-        </w:rPr>
         <w:t>Response Header</w:t>
       </w:r>
     </w:p>
@@ -19901,6 +19901,7 @@
         <w:rPr>
           <w:rFonts w:ascii="Montserrat" w:eastAsia="Montserrat" w:hAnsi="Montserrat" w:cs="Montserrat"/>
           <w:color w:val="434343"/>
+          <w:lang w:val="en-US"/>
         </w:rPr>
       </w:pPr>
     </w:p>
@@ -19979,28 +19980,7 @@
           <w:rFonts w:ascii="Montserrat" w:eastAsia="Montserrat" w:hAnsi="Montserrat" w:cs="Montserrat"/>
           <w:color w:val="434343"/>
         </w:rPr>
-        <w:t xml:space="preserve"> </w:t>
-      </w:r>
-      <w:r>
-        <w:rPr>
-          <w:rFonts w:ascii="Montserrat" w:eastAsia="Montserrat" w:hAnsi="Montserrat" w:cs="Montserrat"/>
-          <w:color w:val="434343"/>
-        </w:rPr>
-        <w:t xml:space="preserve">Il comando da invocare per la generazione </w:t>
-      </w:r>
-      <w:r>
-        <w:rPr>
-          <w:rFonts w:ascii="Montserrat" w:eastAsia="Montserrat" w:hAnsi="Montserrat" w:cs="Montserrat"/>
-          <w:color w:val="434343"/>
-        </w:rPr>
-        <w:t>del pfx a partire dal certificato client</w:t>
-      </w:r>
-      <w:r>
-        <w:rPr>
-          <w:rFonts w:ascii="Montserrat" w:eastAsia="Montserrat" w:hAnsi="Montserrat" w:cs="Montserrat"/>
-          <w:color w:val="434343"/>
-        </w:rPr>
-        <w:t xml:space="preserve"> (utilizzando OpenSSL) è il seguente:</w:t>
+        <w:t xml:space="preserve"> Il comando da invocare per la generazione del pfx a partire dal certificato client (utilizzando OpenSSL) è il seguente:</w:t>
       </w:r>
     </w:p>
     <w:p>
@@ -20030,7 +20010,6 @@
           <w:color w:val="434343"/>
           <w:lang w:val="en-US"/>
         </w:rPr>
-        <w:lastRenderedPageBreak/>
         <w:t>openssl pkcs12 -export -in client-certificate-signed.</w:t>
       </w:r>
       <w:r>
@@ -20083,16 +20062,48 @@
           <w:rFonts w:ascii="Montserrat" w:eastAsia="Montserrat" w:hAnsi="Montserrat" w:cs="Montserrat"/>
           <w:color w:val="434343"/>
         </w:rPr>
-        <w:t xml:space="preserve"> per i test nell’ambiente di SIT il certificato client può essere self-signed, </w:t>
+        <w:t xml:space="preserve"> per i test nell’ambiente di SIT il certificato client può essere self-signed, mentre per gli ambienti superiori dovrà essere firmato dalla CA interna di PagoPA. Di conseguenza, il file contenente la chiave pubblica della CA dovrà essere fornito dagli Acquirer solo nell’ambiente di SIT. Negli ambienti superiori il certificato della CA di PagoPA sarà già preconfigurato.</w:t>
+      </w:r>
+      <w:r>
+        <w:rPr>
+          <w:rFonts w:ascii="Montserrat" w:eastAsia="Montserrat" w:hAnsi="Montserrat" w:cs="Montserrat"/>
+          <w:color w:val="434343"/>
+        </w:rPr>
+        <w:t xml:space="preserve"> Nel caso sia necessario ottenere un certificato con una firma valida per gli ambienti superiori al SIT, inviare il .csr da firmare a </w:t>
+      </w:r>
+      <w:r>
+        <w:rPr>
+          <w:rFonts w:ascii="Montserrat" w:eastAsia="Montserrat" w:hAnsi="Montserrat" w:cs="Montserrat"/>
+          <w:i/>
+          <w:color w:val="434343"/>
+        </w:rPr>
+        <w:t>s</w:t>
       </w:r>
       <w:bookmarkStart w:id="47" w:name="_GoBack"/>
       <w:bookmarkEnd w:id="47"/>
       <w:r>
         <w:rPr>
           <w:rFonts w:ascii="Montserrat" w:eastAsia="Montserrat" w:hAnsi="Montserrat" w:cs="Montserrat"/>
-          <w:color w:val="434343"/>
-        </w:rPr>
-        <w:t>mentre per gli ambienti superiori dovrà essere firmato dalla CA interna di PagoPA. Di conseguenza, il file contenente la chiave pubblica della CA dovrà essere fornito dagli Acquirer solo nell’ambiente di SIT. Negli ambienti superiori il certificato della CA di PagoPA sarà già preconfigurato.</w:t>
+          <w:i/>
+          <w:color w:val="434343"/>
+        </w:rPr>
+        <w:t>ecurity</w:t>
+      </w:r>
+      <w:r>
+        <w:rPr>
+          <w:rFonts w:ascii="Montserrat" w:eastAsia="Montserrat" w:hAnsi="Montserrat" w:cs="Montserrat"/>
+          <w:i/>
+          <w:color w:val="434343"/>
+        </w:rPr>
+        <w:t>@pagopa.it</w:t>
+      </w:r>
+      <w:r>
+        <w:rPr>
+          <w:rFonts w:ascii="Montserrat" w:eastAsia="Montserrat" w:hAnsi="Montserrat" w:cs="Montserrat"/>
+          <w:i/>
+          <w:color w:val="434343"/>
+        </w:rPr>
+        <w:t>.</w:t>
       </w:r>
     </w:p>
     <w:p>
@@ -20117,7 +20128,15 @@
           <w:rFonts w:ascii="Montserrat" w:eastAsia="Montserrat" w:hAnsi="Montserrat" w:cs="Montserrat"/>
           <w:color w:val="434343"/>
         </w:rPr>
-        <w:t>Le API saranno esposte e configurate in modo da abilitare il processo di mutua autenticazione sulla base di un determinato certificato. Nel caso dei servizi utilizzati dagli Acquirer viene introdotta una policy dedicata per permettere il processo di autenticazione tramite multipli certificati, per permettere l’utilizzo di certificati per gli Acquirer.</w:t>
+        <w:t xml:space="preserve">Le API saranno esposte e configurate in modo da abilitare il processo di mutua autenticazione sulla base di un determinato certificato. Nel caso dei servizi utilizzati dagli Acquirer viene introdotta una </w:t>
+      </w:r>
+      <w:r>
+        <w:rPr>
+          <w:rFonts w:ascii="Montserrat" w:eastAsia="Montserrat" w:hAnsi="Montserrat" w:cs="Montserrat"/>
+          <w:color w:val="434343"/>
+        </w:rPr>
+        <w:lastRenderedPageBreak/>
+        <w:t>policy dedicata per permettere il processo di autenticazione tramite multipli certificati, per permettere l’utilizzo di certificati per gli Acquirer.</w:t>
       </w:r>
     </w:p>
     <w:p>
@@ -21660,7 +21679,7 @@
               <w:sz w:val="14"/>
               <w:szCs w:val="14"/>
             </w:rPr>
-            <w:t>38</w:t>
+            <w:t>32</w:t>
           </w:r>
           <w:r>
             <w:rPr>
@@ -21715,7 +21734,7 @@
               <w:sz w:val="14"/>
               <w:szCs w:val="14"/>
             </w:rPr>
-            <w:t>40</w:t>
+            <w:t>38</w:t>
           </w:r>
           <w:r>
             <w:rPr>

</xml_diff>